<commit_message>
agregue fotos galeria 2021
</commit_message>
<xml_diff>
--- a/espacio vivo/archivos .txt/FichaDeDatosComplemetarios.docx
+++ b/espacio vivo/archivos .txt/FichaDeDatosComplemetarios.docx
@@ -2,6 +2,54 @@
 <file path=word/document.xml><?xml version="1.0" encoding="utf-8"?>
 <w:document xmlns:wpc="http://schemas.microsoft.com/office/word/2010/wordprocessingCanvas" xmlns:cx="http://schemas.microsoft.com/office/drawing/2014/chartex" xmlns:cx1="http://schemas.microsoft.com/office/drawing/2015/9/8/chartex" xmlns:cx2="http://schemas.microsoft.com/office/drawing/2015/10/21/chartex" xmlns:cx3="http://schemas.microsoft.com/office/drawing/2016/5/9/chartex" xmlns:cx4="http://schemas.microsoft.com/office/drawing/2016/5/10/chartex" xmlns:cx5="http://schemas.microsoft.com/office/drawing/2016/5/11/chartex" xmlns:cx6="http://schemas.microsoft.com/office/drawing/2016/5/12/chartex" xmlns:cx7="http://schemas.microsoft.com/office/drawing/2016/5/13/chartex" xmlns:cx8="http://schemas.microsoft.com/office/drawing/2016/5/14/chartex" xmlns:mc="http://schemas.openxmlformats.org/markup-compatibility/2006" xmlns:aink="http://schemas.microsoft.com/office/drawing/2016/ink" xmlns:am3d="http://schemas.microsoft.com/office/drawing/2017/model3d" xmlns:o="urn:schemas-microsoft-com:office:office" xmlns:oel="http://schemas.microsoft.com/office/2019/extlst" xmlns:r="http://schemas.openxmlformats.org/officeDocument/2006/relationships" xmlns:m="http://schemas.openxmlformats.org/officeDocument/2006/math" xmlns:v="urn:schemas-microsoft-com:vml" xmlns:wp14="http://schemas.microsoft.com/office/word/2010/wordprocessingDrawing" xmlns:wp="http://schemas.openxmlformats.org/drawingml/2006/wordprocessingDrawing" xmlns:w10="urn:schemas-microsoft-com:office:word" xmlns:w="http://schemas.openxmlformats.org/wordprocessingml/2006/main" xmlns:w14="http://schemas.microsoft.com/office/word/2010/wordml" xmlns:w15="http://schemas.microsoft.com/office/word/2012/wordml" xmlns:w16cex="http://schemas.microsoft.com/office/word/2018/wordml/cex" xmlns:w16cid="http://schemas.microsoft.com/office/word/2016/wordml/cid" xmlns:w16="http://schemas.microsoft.com/office/word/2018/wordml" xmlns:w16sdtdh="http://schemas.microsoft.com/office/word/2020/wordml/sdtdatahash" xmlns:w16se="http://schemas.microsoft.com/office/word/2015/wordml/symex" xmlns:wpg="http://schemas.microsoft.com/office/word/2010/wordprocessingGroup" xmlns:wpi="http://schemas.microsoft.com/office/word/2010/wordprocessingInk" xmlns:wne="http://schemas.microsoft.com/office/word/2006/wordml" xmlns:wps="http://schemas.microsoft.com/office/word/2010/wordprocessingShape" mc:Ignorable="w14 w15 w16se w16cid w16 w16cex w16sdtdh wp14">
   <w:body>
+    <w:p>
+      <w:r>
+        <w:rPr>
+          <w:noProof/>
+        </w:rPr>
+        <w:drawing>
+          <wp:inline distT="0" distB="0" distL="0" distR="0" wp14:anchorId="6417A704" wp14:editId="290ED353">
+            <wp:extent cx="6077957" cy="3140075"/>
+            <wp:effectExtent l="0" t="0" r="0" b="3175"/>
+            <wp:docPr id="266272437" name="Imagen 2"/>
+            <wp:cNvGraphicFramePr>
+              <a:graphicFrameLocks xmlns:a="http://schemas.openxmlformats.org/drawingml/2006/main" noChangeAspect="1"/>
+            </wp:cNvGraphicFramePr>
+            <a:graphic xmlns:a="http://schemas.openxmlformats.org/drawingml/2006/main">
+              <a:graphicData uri="http://schemas.openxmlformats.org/drawingml/2006/picture">
+                <pic:pic xmlns:pic="http://schemas.openxmlformats.org/drawingml/2006/picture">
+                  <pic:nvPicPr>
+                    <pic:cNvPr id="266272437" name="Imagen 266272437"/>
+                    <pic:cNvPicPr/>
+                  </pic:nvPicPr>
+                  <pic:blipFill>
+                    <a:blip r:embed="rId4" cstate="print">
+                      <a:extLst>
+                        <a:ext uri="{28A0092B-C50C-407E-A947-70E740481C1C}">
+                          <a14:useLocalDpi xmlns:a14="http://schemas.microsoft.com/office/drawing/2010/main" val="0"/>
+                        </a:ext>
+                      </a:extLst>
+                    </a:blip>
+                    <a:stretch>
+                      <a:fillRect/>
+                    </a:stretch>
+                  </pic:blipFill>
+                  <pic:spPr>
+                    <a:xfrm>
+                      <a:off x="0" y="0"/>
+                      <a:ext cx="6161798" cy="3183390"/>
+                    </a:xfrm>
+                    <a:prstGeom prst="rect">
+                      <a:avLst/>
+                    </a:prstGeom>
+                  </pic:spPr>
+                </pic:pic>
+              </a:graphicData>
+            </a:graphic>
+          </wp:inline>
+        </w:drawing>
+      </w:r>
+    </w:p>
     <w:p/>
     <w:p>
       <w:pPr>
@@ -1111,6 +1159,7 @@
           <w:sz w:val="24"/>
           <w:szCs w:val="24"/>
         </w:rPr>
+        <w:lastRenderedPageBreak/>
         <w:t>Nombre y Apellido</w:t>
       </w:r>
       <w:r>
@@ -2685,6 +2734,96 @@
     </w:p>
     <w:p>
       <w:pPr>
+        <w:autoSpaceDE w:val="0"/>
+        <w:autoSpaceDN w:val="0"/>
+        <w:adjustRightInd w:val="0"/>
+        <w:spacing w:after="0" w:line="240" w:lineRule="auto"/>
+        <w:rPr>
+          <w:rFonts w:ascii="Arial" w:hAnsi="Arial" w:cs="Arial"/>
+          <w:color w:val="000000"/>
+          <w:kern w:val="0"/>
+          <w:sz w:val="24"/>
+          <w:szCs w:val="24"/>
+        </w:rPr>
+      </w:pPr>
+    </w:p>
+    <w:p>
+      <w:pPr>
+        <w:autoSpaceDE w:val="0"/>
+        <w:autoSpaceDN w:val="0"/>
+        <w:adjustRightInd w:val="0"/>
+        <w:spacing w:after="0" w:line="240" w:lineRule="auto"/>
+        <w:rPr>
+          <w:rFonts w:ascii="Arial" w:hAnsi="Arial" w:cs="Arial"/>
+          <w:color w:val="000000"/>
+          <w:kern w:val="0"/>
+          <w:sz w:val="24"/>
+          <w:szCs w:val="24"/>
+        </w:rPr>
+      </w:pPr>
+    </w:p>
+    <w:p>
+      <w:pPr>
+        <w:autoSpaceDE w:val="0"/>
+        <w:autoSpaceDN w:val="0"/>
+        <w:adjustRightInd w:val="0"/>
+        <w:spacing w:after="0" w:line="240" w:lineRule="auto"/>
+        <w:rPr>
+          <w:rFonts w:ascii="Arial" w:hAnsi="Arial" w:cs="Arial"/>
+          <w:color w:val="000000"/>
+          <w:kern w:val="0"/>
+          <w:sz w:val="24"/>
+          <w:szCs w:val="24"/>
+        </w:rPr>
+      </w:pPr>
+    </w:p>
+    <w:p>
+      <w:pPr>
+        <w:autoSpaceDE w:val="0"/>
+        <w:autoSpaceDN w:val="0"/>
+        <w:adjustRightInd w:val="0"/>
+        <w:spacing w:after="0" w:line="240" w:lineRule="auto"/>
+        <w:rPr>
+          <w:rFonts w:ascii="Arial" w:hAnsi="Arial" w:cs="Arial"/>
+          <w:color w:val="000000"/>
+          <w:kern w:val="0"/>
+          <w:sz w:val="24"/>
+          <w:szCs w:val="24"/>
+        </w:rPr>
+      </w:pPr>
+    </w:p>
+    <w:p>
+      <w:pPr>
+        <w:autoSpaceDE w:val="0"/>
+        <w:autoSpaceDN w:val="0"/>
+        <w:adjustRightInd w:val="0"/>
+        <w:spacing w:after="0" w:line="240" w:lineRule="auto"/>
+        <w:rPr>
+          <w:rFonts w:ascii="Arial" w:hAnsi="Arial" w:cs="Arial"/>
+          <w:color w:val="000000"/>
+          <w:kern w:val="0"/>
+          <w:sz w:val="24"/>
+          <w:szCs w:val="24"/>
+        </w:rPr>
+      </w:pPr>
+    </w:p>
+    <w:p>
+      <w:pPr>
+        <w:autoSpaceDE w:val="0"/>
+        <w:autoSpaceDN w:val="0"/>
+        <w:adjustRightInd w:val="0"/>
+        <w:spacing w:after="0" w:line="240" w:lineRule="auto"/>
+        <w:rPr>
+          <w:rFonts w:ascii="Arial" w:hAnsi="Arial" w:cs="Arial"/>
+          <w:color w:val="000000"/>
+          <w:kern w:val="0"/>
+          <w:sz w:val="24"/>
+          <w:szCs w:val="24"/>
+        </w:rPr>
+      </w:pPr>
+    </w:p>
+    <w:p>
+      <w:pPr>
         <w:rPr>
           <w:rFonts w:ascii="Arial" w:hAnsi="Arial" w:cs="Arial"/>
           <w:color w:val="000000"/>
@@ -2936,6 +3075,206 @@
           <w:szCs w:val="24"/>
         </w:rPr>
       </w:pPr>
+    </w:p>
+    <w:p>
+      <w:pPr>
+        <w:rPr>
+          <w:rFonts w:ascii="Arial" w:hAnsi="Arial" w:cs="Arial"/>
+          <w:sz w:val="24"/>
+          <w:szCs w:val="24"/>
+        </w:rPr>
+      </w:pPr>
+    </w:p>
+    <w:p>
+      <w:pPr>
+        <w:rPr>
+          <w:rFonts w:ascii="Arial" w:hAnsi="Arial" w:cs="Arial"/>
+          <w:sz w:val="24"/>
+          <w:szCs w:val="24"/>
+        </w:rPr>
+      </w:pPr>
+    </w:p>
+    <w:p>
+      <w:pPr>
+        <w:rPr>
+          <w:rFonts w:ascii="Arial" w:hAnsi="Arial" w:cs="Arial"/>
+          <w:sz w:val="24"/>
+          <w:szCs w:val="24"/>
+        </w:rPr>
+      </w:pPr>
+    </w:p>
+    <w:p>
+      <w:pPr>
+        <w:rPr>
+          <w:rFonts w:ascii="Arial" w:hAnsi="Arial" w:cs="Arial"/>
+          <w:sz w:val="24"/>
+          <w:szCs w:val="24"/>
+        </w:rPr>
+      </w:pPr>
+    </w:p>
+    <w:p>
+      <w:pPr>
+        <w:rPr>
+          <w:rFonts w:ascii="Arial" w:hAnsi="Arial" w:cs="Arial"/>
+          <w:sz w:val="24"/>
+          <w:szCs w:val="24"/>
+        </w:rPr>
+      </w:pPr>
+    </w:p>
+    <w:p>
+      <w:pPr>
+        <w:rPr>
+          <w:rFonts w:ascii="Arial" w:hAnsi="Arial" w:cs="Arial"/>
+          <w:sz w:val="24"/>
+          <w:szCs w:val="24"/>
+        </w:rPr>
+      </w:pPr>
+    </w:p>
+    <w:p>
+      <w:pPr>
+        <w:rPr>
+          <w:rFonts w:ascii="Arial" w:hAnsi="Arial" w:cs="Arial"/>
+          <w:sz w:val="24"/>
+          <w:szCs w:val="24"/>
+        </w:rPr>
+      </w:pPr>
+    </w:p>
+    <w:p>
+      <w:pPr>
+        <w:rPr>
+          <w:rFonts w:ascii="Arial" w:hAnsi="Arial" w:cs="Arial"/>
+          <w:sz w:val="24"/>
+          <w:szCs w:val="24"/>
+        </w:rPr>
+      </w:pPr>
+    </w:p>
+    <w:p>
+      <w:pPr>
+        <w:rPr>
+          <w:rFonts w:ascii="Arial" w:hAnsi="Arial" w:cs="Arial"/>
+          <w:sz w:val="24"/>
+          <w:szCs w:val="24"/>
+        </w:rPr>
+      </w:pPr>
+    </w:p>
+    <w:p>
+      <w:pPr>
+        <w:rPr>
+          <w:rFonts w:ascii="Arial" w:hAnsi="Arial" w:cs="Arial"/>
+          <w:sz w:val="24"/>
+          <w:szCs w:val="24"/>
+        </w:rPr>
+      </w:pPr>
+    </w:p>
+    <w:p>
+      <w:pPr>
+        <w:rPr>
+          <w:rFonts w:ascii="Arial" w:hAnsi="Arial" w:cs="Arial"/>
+          <w:sz w:val="24"/>
+          <w:szCs w:val="24"/>
+        </w:rPr>
+      </w:pPr>
+    </w:p>
+    <w:p>
+      <w:pPr>
+        <w:rPr>
+          <w:rFonts w:ascii="Arial" w:hAnsi="Arial" w:cs="Arial"/>
+          <w:sz w:val="24"/>
+          <w:szCs w:val="24"/>
+        </w:rPr>
+      </w:pPr>
+    </w:p>
+    <w:p>
+      <w:pPr>
+        <w:rPr>
+          <w:rFonts w:ascii="Arial" w:hAnsi="Arial" w:cs="Arial"/>
+          <w:sz w:val="24"/>
+          <w:szCs w:val="24"/>
+        </w:rPr>
+      </w:pPr>
+    </w:p>
+    <w:p>
+      <w:pPr>
+        <w:rPr>
+          <w:rFonts w:ascii="Arial" w:hAnsi="Arial" w:cs="Arial"/>
+          <w:sz w:val="24"/>
+          <w:szCs w:val="24"/>
+        </w:rPr>
+      </w:pPr>
+    </w:p>
+    <w:p>
+      <w:pPr>
+        <w:rPr>
+          <w:rFonts w:ascii="Arial" w:hAnsi="Arial" w:cs="Arial"/>
+          <w:sz w:val="24"/>
+          <w:szCs w:val="24"/>
+        </w:rPr>
+      </w:pPr>
+    </w:p>
+    <w:p>
+      <w:pPr>
+        <w:rPr>
+          <w:rFonts w:ascii="Arial" w:hAnsi="Arial" w:cs="Arial"/>
+          <w:sz w:val="24"/>
+          <w:szCs w:val="24"/>
+        </w:rPr>
+      </w:pPr>
+    </w:p>
+    <w:p>
+      <w:pPr>
+        <w:rPr>
+          <w:rFonts w:ascii="Arial" w:hAnsi="Arial" w:cs="Arial"/>
+          <w:sz w:val="24"/>
+          <w:szCs w:val="24"/>
+        </w:rPr>
+      </w:pPr>
+      <w:r>
+        <w:rPr>
+          <w:noProof/>
+        </w:rPr>
+        <w:lastRenderedPageBreak/>
+        <w:drawing>
+          <wp:inline distT="0" distB="0" distL="0" distR="0" wp14:anchorId="5FD3B810" wp14:editId="75FA940E">
+            <wp:extent cx="5400040" cy="2790011"/>
+            <wp:effectExtent l="0" t="0" r="0" b="0"/>
+            <wp:docPr id="441622186" name="Imagen 2"/>
+            <wp:cNvGraphicFramePr>
+              <a:graphicFrameLocks xmlns:a="http://schemas.openxmlformats.org/drawingml/2006/main" noChangeAspect="1"/>
+            </wp:cNvGraphicFramePr>
+            <a:graphic xmlns:a="http://schemas.openxmlformats.org/drawingml/2006/main">
+              <a:graphicData uri="http://schemas.openxmlformats.org/drawingml/2006/picture">
+                <pic:pic xmlns:pic="http://schemas.openxmlformats.org/drawingml/2006/picture">
+                  <pic:nvPicPr>
+                    <pic:cNvPr id="266272437" name="Imagen 266272437"/>
+                    <pic:cNvPicPr/>
+                  </pic:nvPicPr>
+                  <pic:blipFill>
+                    <a:blip r:embed="rId4" cstate="print">
+                      <a:extLst>
+                        <a:ext uri="{28A0092B-C50C-407E-A947-70E740481C1C}">
+                          <a14:useLocalDpi xmlns:a14="http://schemas.microsoft.com/office/drawing/2010/main" val="0"/>
+                        </a:ext>
+                      </a:extLst>
+                    </a:blip>
+                    <a:stretch>
+                      <a:fillRect/>
+                    </a:stretch>
+                  </pic:blipFill>
+                  <pic:spPr>
+                    <a:xfrm>
+                      <a:off x="0" y="0"/>
+                      <a:ext cx="5400040" cy="2790011"/>
+                    </a:xfrm>
+                    <a:prstGeom prst="rect">
+                      <a:avLst/>
+                    </a:prstGeom>
+                  </pic:spPr>
+                </pic:pic>
+              </a:graphicData>
+            </a:graphic>
+          </wp:inline>
+        </w:drawing>
+      </w:r>
     </w:p>
     <w:p>
       <w:pPr>
@@ -2974,7 +3313,6 @@
           <w:szCs w:val="32"/>
           <w:u w:val="single"/>
         </w:rPr>
-        <w:lastRenderedPageBreak/>
         <w:t>DECLARACION JURADA DE SALUD</w:t>
       </w:r>
     </w:p>
@@ -3215,7 +3553,6 @@
           <w:szCs w:val="24"/>
         </w:rPr>
       </w:pPr>
-      <w:proofErr w:type="spellStart"/>
       <w:r>
         <w:rPr>
           <w:rFonts w:ascii="Arial" w:hAnsi="Arial" w:cs="Arial"/>
@@ -3224,18 +3561,7 @@
           <w:sz w:val="24"/>
           <w:szCs w:val="24"/>
         </w:rPr>
-        <w:t>Nº</w:t>
-      </w:r>
-      <w:proofErr w:type="spellEnd"/>
-      <w:r>
-        <w:rPr>
-          <w:rFonts w:ascii="Arial" w:hAnsi="Arial" w:cs="Arial"/>
-          <w:color w:val="212121"/>
-          <w:kern w:val="0"/>
-          <w:sz w:val="24"/>
-          <w:szCs w:val="24"/>
-        </w:rPr>
-        <w:t xml:space="preserve"> de Socio</w:t>
+        <w:t>Nº de Socio</w:t>
       </w:r>
       <w:r>
         <w:rPr>
@@ -3883,6 +4209,7 @@
           <w:sz w:val="24"/>
           <w:szCs w:val="24"/>
         </w:rPr>
+        <w:lastRenderedPageBreak/>
         <w:t>¿Toma en forma habitual algún medicamento? ¿Cuál? ¿Por Qué?:</w:t>
       </w:r>
     </w:p>
@@ -4213,23 +4540,112 @@
     </w:p>
     <w:p>
       <w:pPr>
-        <w:rPr>
-          <w:rFonts w:ascii="Arial" w:hAnsi="Arial" w:cs="Arial"/>
-          <w:color w:val="000000"/>
-          <w:kern w:val="0"/>
-          <w:sz w:val="24"/>
-          <w:szCs w:val="24"/>
-        </w:rPr>
-      </w:pPr>
-      <w:r>
-        <w:rPr>
-          <w:rFonts w:ascii="Arial" w:hAnsi="Arial" w:cs="Arial"/>
-          <w:color w:val="000000"/>
-          <w:kern w:val="0"/>
-          <w:sz w:val="24"/>
-          <w:szCs w:val="24"/>
-        </w:rPr>
-        <w:lastRenderedPageBreak/>
+        <w:autoSpaceDE w:val="0"/>
+        <w:autoSpaceDN w:val="0"/>
+        <w:adjustRightInd w:val="0"/>
+        <w:spacing w:after="0" w:line="240" w:lineRule="auto"/>
+        <w:rPr>
+          <w:rFonts w:ascii="Arial" w:hAnsi="Arial" w:cs="Arial"/>
+          <w:color w:val="000000"/>
+          <w:kern w:val="0"/>
+          <w:sz w:val="24"/>
+          <w:szCs w:val="24"/>
+        </w:rPr>
+      </w:pPr>
+    </w:p>
+    <w:p>
+      <w:pPr>
+        <w:autoSpaceDE w:val="0"/>
+        <w:autoSpaceDN w:val="0"/>
+        <w:adjustRightInd w:val="0"/>
+        <w:spacing w:after="0" w:line="240" w:lineRule="auto"/>
+        <w:rPr>
+          <w:rFonts w:ascii="Arial" w:hAnsi="Arial" w:cs="Arial"/>
+          <w:color w:val="000000"/>
+          <w:kern w:val="0"/>
+          <w:sz w:val="24"/>
+          <w:szCs w:val="24"/>
+        </w:rPr>
+      </w:pPr>
+    </w:p>
+    <w:p>
+      <w:pPr>
+        <w:autoSpaceDE w:val="0"/>
+        <w:autoSpaceDN w:val="0"/>
+        <w:adjustRightInd w:val="0"/>
+        <w:spacing w:after="0" w:line="240" w:lineRule="auto"/>
+        <w:rPr>
+          <w:rFonts w:ascii="Arial" w:hAnsi="Arial" w:cs="Arial"/>
+          <w:color w:val="000000"/>
+          <w:kern w:val="0"/>
+          <w:sz w:val="24"/>
+          <w:szCs w:val="24"/>
+        </w:rPr>
+      </w:pPr>
+    </w:p>
+    <w:p>
+      <w:pPr>
+        <w:autoSpaceDE w:val="0"/>
+        <w:autoSpaceDN w:val="0"/>
+        <w:adjustRightInd w:val="0"/>
+        <w:spacing w:after="0" w:line="240" w:lineRule="auto"/>
+        <w:rPr>
+          <w:rFonts w:ascii="Arial" w:hAnsi="Arial" w:cs="Arial"/>
+          <w:color w:val="000000"/>
+          <w:kern w:val="0"/>
+          <w:sz w:val="24"/>
+          <w:szCs w:val="24"/>
+        </w:rPr>
+      </w:pPr>
+    </w:p>
+    <w:p>
+      <w:pPr>
+        <w:autoSpaceDE w:val="0"/>
+        <w:autoSpaceDN w:val="0"/>
+        <w:adjustRightInd w:val="0"/>
+        <w:spacing w:after="0" w:line="240" w:lineRule="auto"/>
+        <w:rPr>
+          <w:rFonts w:ascii="Arial" w:hAnsi="Arial" w:cs="Arial"/>
+          <w:color w:val="000000"/>
+          <w:kern w:val="0"/>
+          <w:sz w:val="24"/>
+          <w:szCs w:val="24"/>
+        </w:rPr>
+      </w:pPr>
+    </w:p>
+    <w:p>
+      <w:pPr>
+        <w:autoSpaceDE w:val="0"/>
+        <w:autoSpaceDN w:val="0"/>
+        <w:adjustRightInd w:val="0"/>
+        <w:spacing w:after="0" w:line="240" w:lineRule="auto"/>
+        <w:rPr>
+          <w:rFonts w:ascii="Arial" w:hAnsi="Arial" w:cs="Arial"/>
+          <w:color w:val="000000"/>
+          <w:kern w:val="0"/>
+          <w:sz w:val="24"/>
+          <w:szCs w:val="24"/>
+        </w:rPr>
+      </w:pPr>
+    </w:p>
+    <w:p>
+      <w:pPr>
+        <w:rPr>
+          <w:rFonts w:ascii="Arial" w:hAnsi="Arial" w:cs="Arial"/>
+          <w:color w:val="000000"/>
+          <w:kern w:val="0"/>
+          <w:sz w:val="24"/>
+          <w:szCs w:val="24"/>
+        </w:rPr>
+      </w:pPr>
+      <w:r>
+        <w:rPr>
+          <w:rFonts w:ascii="Arial" w:hAnsi="Arial" w:cs="Arial"/>
+          <w:color w:val="000000"/>
+          <w:kern w:val="0"/>
+          <w:sz w:val="24"/>
+          <w:szCs w:val="24"/>
+        </w:rPr>
         <w:t xml:space="preserve">_________________________________________    </w:t>
       </w:r>
     </w:p>

</xml_diff>

<commit_message>
agrgue bootstrap a testimonios
</commit_message>
<xml_diff>
--- a/espacio vivo/archivos .txt/FichaDeDatosComplemetarios.docx
+++ b/espacio vivo/archivos .txt/FichaDeDatosComplemetarios.docx
@@ -8,7 +8,7 @@
           <w:noProof/>
         </w:rPr>
         <w:drawing>
-          <wp:inline distT="0" distB="0" distL="0" distR="0" wp14:anchorId="6417A704" wp14:editId="290ED353">
+          <wp:inline distT="0" distB="0" distL="0" distR="0" wp14:anchorId="6417A704" wp14:editId="7B491417">
             <wp:extent cx="6077957" cy="3140075"/>
             <wp:effectExtent l="0" t="0" r="0" b="3175"/>
             <wp:docPr id="266272437" name="Imagen 2"/>
@@ -145,7 +145,19 @@
           <w:sz w:val="24"/>
           <w:szCs w:val="24"/>
         </w:rPr>
-        <w:t>Datos del estudiante</w:t>
+        <w:t xml:space="preserve">Datos del </w:t>
+      </w:r>
+      <w:r>
+        <w:rPr>
+          <w:rFonts w:ascii="Arial" w:hAnsi="Arial" w:cs="Arial"/>
+          <w:b/>
+          <w:bCs/>
+          <w:color w:val="000000"/>
+          <w:kern w:val="0"/>
+          <w:sz w:val="24"/>
+          <w:szCs w:val="24"/>
+        </w:rPr>
+        <w:t>Alumno/a:</w:t>
       </w:r>
     </w:p>
     <w:p>
@@ -552,15 +564,9 @@
           <w:sz w:val="24"/>
           <w:szCs w:val="24"/>
         </w:rPr>
-        <w:t>Adultos autorizados a retirar al estudiante:</w:t>
-      </w:r>
-    </w:p>
-    <w:p>
-      <w:pPr>
-        <w:autoSpaceDE w:val="0"/>
-        <w:autoSpaceDN w:val="0"/>
-        <w:adjustRightInd w:val="0"/>
-        <w:spacing w:after="0" w:line="240" w:lineRule="auto"/>
+        <w:t>Adultos autorizados a retirar al</w:t>
+      </w:r>
+      <w:r>
         <w:rPr>
           <w:rFonts w:ascii="Arial" w:hAnsi="Arial" w:cs="Arial"/>
           <w:b/>
@@ -570,6 +576,48 @@
           <w:sz w:val="24"/>
           <w:szCs w:val="24"/>
         </w:rPr>
+        <w:t xml:space="preserve"> </w:t>
+      </w:r>
+      <w:r>
+        <w:rPr>
+          <w:rFonts w:ascii="Arial" w:hAnsi="Arial" w:cs="Arial"/>
+          <w:b/>
+          <w:bCs/>
+          <w:color w:val="000000"/>
+          <w:kern w:val="0"/>
+          <w:sz w:val="24"/>
+          <w:szCs w:val="24"/>
+        </w:rPr>
+        <w:t>Alumno/a</w:t>
+      </w:r>
+      <w:r>
+        <w:rPr>
+          <w:rFonts w:ascii="Arial" w:hAnsi="Arial" w:cs="Arial"/>
+          <w:b/>
+          <w:bCs/>
+          <w:color w:val="000000"/>
+          <w:kern w:val="0"/>
+          <w:sz w:val="24"/>
+          <w:szCs w:val="24"/>
+        </w:rPr>
+        <w:t>:</w:t>
+      </w:r>
+    </w:p>
+    <w:p>
+      <w:pPr>
+        <w:autoSpaceDE w:val="0"/>
+        <w:autoSpaceDN w:val="0"/>
+        <w:adjustRightInd w:val="0"/>
+        <w:spacing w:after="0" w:line="240" w:lineRule="auto"/>
+        <w:rPr>
+          <w:rFonts w:ascii="Arial" w:hAnsi="Arial" w:cs="Arial"/>
+          <w:b/>
+          <w:bCs/>
+          <w:color w:val="000000"/>
+          <w:kern w:val="0"/>
+          <w:sz w:val="24"/>
+          <w:szCs w:val="24"/>
+        </w:rPr>
       </w:pPr>
     </w:p>
     <w:p>
@@ -3234,7 +3282,7 @@
         </w:rPr>
         <w:lastRenderedPageBreak/>
         <w:drawing>
-          <wp:inline distT="0" distB="0" distL="0" distR="0" wp14:anchorId="5FD3B810" wp14:editId="75FA940E">
+          <wp:inline distT="0" distB="0" distL="0" distR="0" wp14:anchorId="5FD3B810" wp14:editId="03D77250">
             <wp:extent cx="5400040" cy="2790011"/>
             <wp:effectExtent l="0" t="0" r="0" b="0"/>
             <wp:docPr id="441622186" name="Imagen 2"/>
@@ -4252,7 +4300,27 @@
           <w:sz w:val="24"/>
           <w:szCs w:val="24"/>
         </w:rPr>
-        <w:t xml:space="preserve">Ante una emergencia se trasladará al estudiante al hospital más cercano: </w:t>
+        <w:t xml:space="preserve">Ante una emergencia se trasladará al </w:t>
+      </w:r>
+      <w:r>
+        <w:rPr>
+          <w:rFonts w:ascii="Arial" w:hAnsi="Arial" w:cs="Arial"/>
+          <w:color w:val="000000"/>
+          <w:kern w:val="0"/>
+          <w:sz w:val="24"/>
+          <w:szCs w:val="24"/>
+        </w:rPr>
+        <w:t>alumna/o</w:t>
+      </w:r>
+      <w:r>
+        <w:rPr>
+          <w:rFonts w:ascii="Arial" w:hAnsi="Arial" w:cs="Arial"/>
+          <w:color w:val="000000"/>
+          <w:kern w:val="0"/>
+          <w:sz w:val="24"/>
+          <w:szCs w:val="24"/>
+        </w:rPr>
+        <w:t xml:space="preserve"> al hospital más cercano: </w:t>
       </w:r>
       <w:r>
         <w:rPr>
@@ -4460,7 +4528,37 @@
           <w:sz w:val="24"/>
           <w:szCs w:val="24"/>
         </w:rPr>
-        <w:t>El/la que suscribe, responsable del/ de la estudiante __________________________________ con DNI ____________________ del</w:t>
+        <w:t xml:space="preserve">El/la que suscribe, responsable del/ de la </w:t>
+      </w:r>
+      <w:r>
+        <w:rPr>
+          <w:rFonts w:ascii="Arial" w:hAnsi="Arial" w:cs="Arial"/>
+          <w:color w:val="000000"/>
+          <w:kern w:val="0"/>
+          <w:sz w:val="24"/>
+          <w:szCs w:val="24"/>
+        </w:rPr>
+        <w:t>alumna/o</w:t>
+      </w:r>
+      <w:r>
+        <w:rPr>
+          <w:rFonts w:ascii="Arial" w:hAnsi="Arial" w:cs="Arial"/>
+          <w:color w:val="000000"/>
+          <w:kern w:val="0"/>
+          <w:sz w:val="24"/>
+          <w:szCs w:val="24"/>
+        </w:rPr>
+        <w:t xml:space="preserve"> </w:t>
+      </w:r>
+      <w:r>
+        <w:rPr>
+          <w:rFonts w:ascii="Arial" w:hAnsi="Arial" w:cs="Arial"/>
+          <w:color w:val="000000"/>
+          <w:kern w:val="0"/>
+          <w:sz w:val="24"/>
+          <w:szCs w:val="24"/>
+        </w:rPr>
+        <w:t>__________________________________ con DNI ____________________ del</w:t>
       </w:r>
     </w:p>
     <w:p>
@@ -4535,7 +4633,27 @@
           <w:sz w:val="24"/>
           <w:szCs w:val="24"/>
         </w:rPr>
-        <w:t xml:space="preserve"> _________________ toma conocimiento y autoriza a que el/la estudiante realice actividad.</w:t>
+        <w:t xml:space="preserve"> _________________ toma conocimiento y autoriza a que el/la </w:t>
+      </w:r>
+      <w:r>
+        <w:rPr>
+          <w:rFonts w:ascii="Arial" w:hAnsi="Arial" w:cs="Arial"/>
+          <w:color w:val="000000"/>
+          <w:kern w:val="0"/>
+          <w:sz w:val="24"/>
+          <w:szCs w:val="24"/>
+        </w:rPr>
+        <w:t>alumna/o</w:t>
+      </w:r>
+      <w:r>
+        <w:rPr>
+          <w:rFonts w:ascii="Arial" w:hAnsi="Arial" w:cs="Arial"/>
+          <w:color w:val="000000"/>
+          <w:kern w:val="0"/>
+          <w:sz w:val="24"/>
+          <w:szCs w:val="24"/>
+        </w:rPr>
+        <w:t xml:space="preserve"> realice actividad.</w:t>
       </w:r>
     </w:p>
     <w:p>

</xml_diff>